<commit_message>
Folder Excercise 4 is greated and tasks 1-6 is done.
</commit_message>
<xml_diff>
--- a/Exercise 3/Exercise3_return.docx
+++ b/Exercise 3/Exercise3_return.docx
@@ -101,18 +101,8 @@
           <w:bCs/>
           <w:lang w:val="en-US"/>
         </w:rPr>
-        <w:t xml:space="preserve">ndone or </w:t>
-      </w:r>
-      <w:proofErr w:type="gramStart"/>
-      <w:r>
-        <w:rPr>
-          <w:b/>
-          <w:bCs/>
-          <w:lang w:val="en-US"/>
-        </w:rPr>
-        <w:t>incomplete:</w:t>
-      </w:r>
-      <w:proofErr w:type="gramEnd"/>
+        <w:t>ndone or incomplete:</w:t>
+      </w:r>
     </w:p>
     <w:p>
       <w:pPr>
@@ -162,10 +152,237 @@
     </w:p>
     <w:p>
       <w:pPr>
-        <w:rPr>
+        <w:pStyle w:val="Otsikko1"/>
+        <w:rPr>
+          <w:b/>
+          <w:bCs/>
+          <w:color w:val="000000" w:themeColor="text1"/>
+          <w:sz w:val="20"/>
+          <w:szCs w:val="20"/>
           <w:lang w:val="en-US"/>
         </w:rPr>
       </w:pPr>
+      <w:r>
+        <w:rPr>
+          <w:b/>
+          <w:bCs/>
+          <w:color w:val="000000" w:themeColor="text1"/>
+          <w:sz w:val="20"/>
+          <w:szCs w:val="20"/>
+          <w:lang w:val="en-US"/>
+        </w:rPr>
+        <w:t xml:space="preserve">Task </w:t>
+      </w:r>
+      <w:r>
+        <w:rPr>
+          <w:b/>
+          <w:bCs/>
+          <w:color w:val="000000" w:themeColor="text1"/>
+          <w:sz w:val="20"/>
+          <w:szCs w:val="20"/>
+          <w:lang w:val="en-US"/>
+        </w:rPr>
+        <w:t>1</w:t>
+      </w:r>
+    </w:p>
+    <w:p>
+      <w:pPr>
+        <w:rPr>
+          <w:lang w:val="en-US"/>
+        </w:rPr>
+      </w:pPr>
+      <w:r>
+        <w:rPr>
+          <w:lang w:val="en-US"/>
+        </w:rPr>
+        <w:t>Explain the following terms:</w:t>
+      </w:r>
+    </w:p>
+    <w:p>
+      <w:pPr>
+        <w:rPr>
+          <w:lang w:val="en-US"/>
+        </w:rPr>
+      </w:pPr>
+      <w:r>
+        <w:rPr>
+          <w:lang w:val="en-US"/>
+        </w:rPr>
+        <w:t>a. Abstraction (in programming)</w:t>
+      </w:r>
+    </w:p>
+    <w:p>
+      <w:pPr>
+        <w:ind w:left="1304"/>
+        <w:rPr>
+          <w:lang w:val="en-US"/>
+        </w:rPr>
+      </w:pPr>
+      <w:r>
+        <w:rPr>
+          <w:lang w:val="en-US"/>
+        </w:rPr>
+        <w:t>Abstraction is used to hide background details or any unnecessary implementation about the data so that users only see the required information. It is one of the most important and essential features of object-oriented programming. Pre-defined functions are similar to data abstraction.</w:t>
+      </w:r>
+    </w:p>
+    <w:p>
+      <w:pPr>
+        <w:rPr>
+          <w:lang w:val="en-US"/>
+        </w:rPr>
+      </w:pPr>
+      <w:r>
+        <w:rPr>
+          <w:lang w:val="en-US"/>
+        </w:rPr>
+        <w:t>b. Accessor and mutator methods</w:t>
+      </w:r>
+    </w:p>
+    <w:p>
+      <w:pPr>
+        <w:ind w:left="1304"/>
+        <w:rPr>
+          <w:lang w:val="en-US"/>
+        </w:rPr>
+      </w:pPr>
+      <w:r>
+        <w:rPr>
+          <w:lang w:val="en-US"/>
+        </w:rPr>
+        <w:t xml:space="preserve">Accessor Method: This method is used to access the state of the object </w:t>
+      </w:r>
+      <w:proofErr w:type="spellStart"/>
+      <w:r>
+        <w:rPr>
+          <w:lang w:val="en-US"/>
+        </w:rPr>
+        <w:t>i.e</w:t>
+      </w:r>
+      <w:proofErr w:type="spellEnd"/>
+      <w:r>
+        <w:rPr>
+          <w:lang w:val="en-US"/>
+        </w:rPr>
+        <w:t xml:space="preserve">, the data hidden in the object can be accessed from this method. Mutator Method: This method is used to mutate/modify the state of an object </w:t>
+      </w:r>
+      <w:proofErr w:type="spellStart"/>
+      <w:r>
+        <w:rPr>
+          <w:lang w:val="en-US"/>
+        </w:rPr>
+        <w:t>i.e</w:t>
+      </w:r>
+      <w:proofErr w:type="spellEnd"/>
+      <w:r>
+        <w:rPr>
+          <w:lang w:val="en-US"/>
+        </w:rPr>
+        <w:t>, it alters the hidden value of the data variable.</w:t>
+      </w:r>
+    </w:p>
+    <w:p>
+      <w:pPr>
+        <w:rPr>
+          <w:lang w:val="en-US"/>
+        </w:rPr>
+      </w:pPr>
+      <w:r>
+        <w:rPr>
+          <w:lang w:val="en-US"/>
+        </w:rPr>
+        <w:t>c. Public and private methods</w:t>
+      </w:r>
+    </w:p>
+    <w:p>
+      <w:pPr>
+        <w:ind w:left="1304"/>
+        <w:rPr>
+          <w:lang w:val="en-US"/>
+        </w:rPr>
+      </w:pPr>
+      <w:r>
+        <w:rPr>
+          <w:lang w:val="en-US"/>
+        </w:rPr>
+        <w:t>Private methods are those methods that should neither be accessed outside the class nor by any base class.</w:t>
+      </w:r>
+      <w:r>
+        <w:rPr>
+          <w:lang w:val="en-US"/>
+        </w:rPr>
+        <w:t xml:space="preserve"> </w:t>
+      </w:r>
+      <w:r>
+        <w:rPr>
+          <w:lang w:val="en-US"/>
+        </w:rPr>
+        <w:t>In Python, there is no existence of Private methods that cannot be accessed except inside a class. However,</w:t>
+      </w:r>
+      <w:r>
+        <w:rPr>
+          <w:lang w:val="en-US"/>
+        </w:rPr>
+        <w:t xml:space="preserve"> </w:t>
+      </w:r>
+      <w:r>
+        <w:rPr>
+          <w:lang w:val="en-US"/>
+        </w:rPr>
+        <w:t>to define a private method prefix the member name with double underscore “__”</w:t>
+      </w:r>
+    </w:p>
+    <w:p>
+      <w:pPr>
+        <w:ind w:left="1304"/>
+        <w:rPr>
+          <w:lang w:val="en-US"/>
+        </w:rPr>
+      </w:pPr>
+      <w:r>
+        <w:rPr>
+          <w:lang w:val="en-US"/>
+        </w:rPr>
+        <w:t>Public members (generally methods declared in a class) are accessible from outside the class. The object of the same class is required to invoke a public method. All members in a Python class are public by default. Any member can be accessed from outside the class environment.</w:t>
+      </w:r>
+    </w:p>
+    <w:p>
+      <w:pPr>
+        <w:rPr>
+          <w:lang w:val="en-US"/>
+        </w:rPr>
+      </w:pPr>
+      <w:r>
+        <w:rPr>
+          <w:lang w:val="en-US"/>
+        </w:rPr>
+        <w:t>d. __str__ method (in Python)</w:t>
+      </w:r>
+    </w:p>
+    <w:p>
+      <w:pPr>
+        <w:ind w:left="1304"/>
+        <w:rPr>
+          <w:lang w:val="en-US"/>
+        </w:rPr>
+      </w:pPr>
+      <w:r>
+        <w:rPr>
+          <w:lang w:val="en-US"/>
+        </w:rPr>
+        <w:t>The __str__ method in Python represents the class objects as a string – it can be used for classes. The __str__ method should be defined in a way that is easy to read and outputs all the members of the class.</w:t>
+      </w:r>
+      <w:r>
+        <w:rPr>
+          <w:lang w:val="en-US"/>
+        </w:rPr>
+        <w:t xml:space="preserve"> </w:t>
+      </w:r>
+      <w:r>
+        <w:rPr>
+          <w:lang w:val="en-US"/>
+        </w:rPr>
+        <w:t>This method is also used as a debugging tool when the members of a class need to be checked.</w:t>
+      </w:r>
     </w:p>
     <w:p>
       <w:pPr>
@@ -185,7 +402,13 @@
       </w:r>
       <w:proofErr w:type="spellEnd"/>
     </w:p>
-    <w:p/>
+    <w:p>
+      <w:pPr>
+        <w:rPr>
+          <w:lang w:val="en-US"/>
+        </w:rPr>
+      </w:pPr>
+    </w:p>
     <w:tbl>
       <w:tblPr>
         <w:tblStyle w:val="TaulukkoRuudukko"/>
@@ -348,31 +571,7 @@
                 <w:szCs w:val="20"/>
                 <w:lang w:val="en-US"/>
               </w:rPr>
-              <w:t xml:space="preserve">use red color if desired </w:t>
-            </w:r>
-            <w:proofErr w:type="gramStart"/>
-            <w:r>
-              <w:rPr>
-                <w:b/>
-                <w:bCs/>
-                <w:color w:val="FF0000"/>
-                <w:sz w:val="20"/>
-                <w:szCs w:val="20"/>
-                <w:lang w:val="en-US"/>
-              </w:rPr>
-              <w:t>output !</w:t>
-            </w:r>
-            <w:proofErr w:type="gramEnd"/>
-            <w:r>
-              <w:rPr>
-                <w:b/>
-                <w:bCs/>
-                <w:color w:val="FF0000"/>
-                <w:sz w:val="20"/>
-                <w:szCs w:val="20"/>
-                <w:lang w:val="en-US"/>
-              </w:rPr>
-              <w:t>=</w:t>
+              <w:t>use red color if desired output !=</w:t>
             </w:r>
             <w:r>
               <w:rPr>
@@ -459,6 +658,7 @@
                 <w:szCs w:val="20"/>
                 <w:lang w:val="en-US"/>
               </w:rPr>
+              <w:lastRenderedPageBreak/>
               <w:t xml:space="preserve">&lt;Run the program a couple of times so that you get </w:t>
             </w:r>
             <w:r>
@@ -499,6 +699,7 @@
                 <w:szCs w:val="20"/>
                 <w:lang w:val="en-US"/>
               </w:rPr>
+              <w:lastRenderedPageBreak/>
               <w:t>This side is up: Heads</w:t>
             </w:r>
           </w:p>
@@ -581,6 +782,7 @@
                 <w:szCs w:val="20"/>
                 <w:lang w:val="en-US"/>
               </w:rPr>
+              <w:lastRenderedPageBreak/>
               <w:t>This side up Heads</w:t>
             </w:r>
           </w:p>
@@ -641,6 +843,7 @@
                 <w:sz w:val="20"/>
                 <w:szCs w:val="20"/>
               </w:rPr>
+              <w:lastRenderedPageBreak/>
               <w:t>2</w:t>
             </w:r>
           </w:p>
@@ -730,25 +933,7 @@
                 <w:szCs w:val="20"/>
                 <w:lang w:val="en-US"/>
               </w:rPr>
-              <w:t xml:space="preserve">Currency </w:t>
-            </w:r>
-            <w:proofErr w:type="gramStart"/>
-            <w:r>
-              <w:rPr>
-                <w:sz w:val="20"/>
-                <w:szCs w:val="20"/>
-                <w:lang w:val="en-US"/>
-              </w:rPr>
-              <w:t>is:</w:t>
-            </w:r>
-            <w:proofErr w:type="gramEnd"/>
-            <w:r>
-              <w:rPr>
-                <w:sz w:val="20"/>
-                <w:szCs w:val="20"/>
-                <w:lang w:val="en-US"/>
-              </w:rPr>
-              <w:t xml:space="preserve"> Euro</w:t>
+              <w:t>Currency is: Euro</w:t>
             </w:r>
           </w:p>
           <w:p>
@@ -881,11 +1066,11 @@
             </w:pPr>
             <w:r>
               <w:rPr>
-                <w:sz w:val="20"/>
-                <w:szCs w:val="20"/>
-                <w:lang w:val="en-US"/>
-              </w:rPr>
-              <w:lastRenderedPageBreak/>
+                <w:noProof/>
+                <w:sz w:val="20"/>
+                <w:szCs w:val="20"/>
+                <w:lang w:val="en-US"/>
+              </w:rPr>
               <w:drawing>
                 <wp:inline distT="0" distB="0" distL="0" distR="0" wp14:anchorId="4958AAA9" wp14:editId="6997E557">
                   <wp:extent cx="5753599" cy="5913632"/>
@@ -933,10 +1118,12 @@
             </w:pPr>
             <w:r>
               <w:rPr>
-                <w:sz w:val="20"/>
-                <w:szCs w:val="20"/>
-                <w:lang w:val="en-US"/>
-              </w:rPr>
+                <w:noProof/>
+                <w:sz w:val="20"/>
+                <w:szCs w:val="20"/>
+                <w:lang w:val="en-US"/>
+              </w:rPr>
+              <w:lastRenderedPageBreak/>
               <w:drawing>
                 <wp:inline distT="0" distB="0" distL="0" distR="0" wp14:anchorId="3712E90E" wp14:editId="6B838C89">
                   <wp:extent cx="5753599" cy="2362405"/>
@@ -984,11 +1171,11 @@
             </w:pPr>
             <w:r>
               <w:rPr>
-                <w:sz w:val="20"/>
-                <w:szCs w:val="20"/>
-                <w:lang w:val="en-US"/>
-              </w:rPr>
-              <w:lastRenderedPageBreak/>
+                <w:noProof/>
+                <w:sz w:val="20"/>
+                <w:szCs w:val="20"/>
+                <w:lang w:val="en-US"/>
+              </w:rPr>
               <w:drawing>
                 <wp:inline distT="0" distB="0" distL="0" distR="0" wp14:anchorId="7601486E" wp14:editId="2A44A07E">
                   <wp:extent cx="6120130" cy="2471420"/>
@@ -1051,7 +1238,6 @@
                 <w:szCs w:val="20"/>
                 <w:lang w:val="en-US"/>
               </w:rPr>
-              <w:lastRenderedPageBreak/>
               <w:t>3</w:t>
             </w:r>
           </w:p>
@@ -1289,6 +1475,7 @@
             </w:pPr>
             <w:r>
               <w:rPr>
+                <w:noProof/>
                 <w:sz w:val="20"/>
                 <w:szCs w:val="20"/>
                 <w:lang w:val="en-US"/>
@@ -1332,6 +1519,7 @@
             </w:r>
             <w:r>
               <w:rPr>
+                <w:noProof/>
                 <w:sz w:val="20"/>
                 <w:szCs w:val="20"/>
                 <w:lang w:val="en-US"/>
@@ -1374,6 +1562,7 @@
             </w:r>
             <w:r>
               <w:rPr>
+                <w:noProof/>
                 <w:sz w:val="20"/>
                 <w:szCs w:val="20"/>
                 <w:lang w:val="en-US"/>
@@ -1439,7 +1628,6 @@
                 <w:sz w:val="20"/>
                 <w:szCs w:val="20"/>
               </w:rPr>
-              <w:lastRenderedPageBreak/>
               <w:t>5</w:t>
             </w:r>
           </w:p>
@@ -1489,29 +1677,7 @@
                 <w:szCs w:val="20"/>
                 <w:lang w:val="en-US"/>
               </w:rPr>
-              <w:t xml:space="preserve">each number, </w:t>
-            </w:r>
-            <w:proofErr w:type="gramStart"/>
-            <w:r>
-              <w:rPr>
-                <w:b/>
-                <w:bCs/>
-                <w:sz w:val="20"/>
-                <w:szCs w:val="20"/>
-                <w:lang w:val="en-US"/>
-              </w:rPr>
-              <w:t>color</w:t>
-            </w:r>
-            <w:proofErr w:type="gramEnd"/>
-            <w:r>
-              <w:rPr>
-                <w:b/>
-                <w:bCs/>
-                <w:sz w:val="20"/>
-                <w:szCs w:val="20"/>
-                <w:lang w:val="en-US"/>
-              </w:rPr>
-              <w:t xml:space="preserve"> and that extra feature</w:t>
+              <w:t>each number, color and that extra feature</w:t>
             </w:r>
             <w:r>
               <w:rPr>
@@ -1618,25 +1784,7 @@
                 <w:szCs w:val="20"/>
                 <w:lang w:val="en-US"/>
               </w:rPr>
-              <w:t>&lt;</w:t>
-            </w:r>
-            <w:proofErr w:type="gramStart"/>
-            <w:r>
-              <w:rPr>
-                <w:sz w:val="20"/>
-                <w:szCs w:val="20"/>
-                <w:lang w:val="en-US"/>
-              </w:rPr>
-              <w:t>1..</w:t>
-            </w:r>
-            <w:proofErr w:type="gramEnd"/>
-            <w:r>
-              <w:rPr>
-                <w:sz w:val="20"/>
-                <w:szCs w:val="20"/>
-                <w:lang w:val="en-US"/>
-              </w:rPr>
-              <w:t>6, all the colors, all the feature values&gt;</w:t>
+              <w:t>&lt;1..6, all the colors, all the feature values&gt;</w:t>
             </w:r>
           </w:p>
         </w:tc>
@@ -1748,6 +1896,7 @@
             </w:pPr>
             <w:r>
               <w:rPr>
+                <w:noProof/>
                 <w:sz w:val="20"/>
                 <w:szCs w:val="20"/>
                 <w:lang w:val="en-US"/>
@@ -1791,6 +1940,7 @@
             </w:r>
             <w:r>
               <w:rPr>
+                <w:noProof/>
                 <w:sz w:val="20"/>
                 <w:szCs w:val="20"/>
                 <w:lang w:val="en-US"/>
@@ -1833,6 +1983,7 @@
             </w:r>
             <w:r>
               <w:rPr>
+                <w:noProof/>
                 <w:sz w:val="20"/>
                 <w:szCs w:val="20"/>
                 <w:lang w:val="en-US"/>
@@ -1876,6 +2027,7 @@
             </w:r>
             <w:r>
               <w:rPr>
+                <w:noProof/>
                 <w:sz w:val="20"/>
                 <w:szCs w:val="20"/>
                 <w:lang w:val="en-US"/>
@@ -1940,7 +2092,6 @@
                 <w:sz w:val="20"/>
                 <w:szCs w:val="20"/>
               </w:rPr>
-              <w:lastRenderedPageBreak/>
               <w:t>6</w:t>
             </w:r>
           </w:p>
@@ -2124,25 +2275,7 @@
                 <w:szCs w:val="20"/>
                 <w:lang w:val="en-US"/>
               </w:rPr>
-              <w:t>The sum is &lt;</w:t>
-            </w:r>
-            <w:proofErr w:type="gramStart"/>
-            <w:r>
-              <w:rPr>
-                <w:sz w:val="20"/>
-                <w:szCs w:val="20"/>
-                <w:lang w:val="en-US"/>
-              </w:rPr>
-              <w:t>2..</w:t>
-            </w:r>
-            <w:proofErr w:type="gramEnd"/>
-            <w:r>
-              <w:rPr>
-                <w:sz w:val="20"/>
-                <w:szCs w:val="20"/>
-                <w:lang w:val="en-US"/>
-              </w:rPr>
-              <w:t>12&gt;</w:t>
+              <w:t>The sum is &lt;2..12&gt;</w:t>
             </w:r>
           </w:p>
         </w:tc>
@@ -2177,6 +2310,7 @@
             </w:pPr>
             <w:r>
               <w:rPr>
+                <w:noProof/>
                 <w:sz w:val="20"/>
                 <w:szCs w:val="20"/>
                 <w:lang w:val="en-US"/>
@@ -2602,6 +2736,7 @@
             </w:pPr>
             <w:r>
               <w:rPr>
+                <w:noProof/>
                 <w:sz w:val="20"/>
                 <w:szCs w:val="20"/>
                 <w:lang w:val="en-US"/>
@@ -2654,6 +2789,7 @@
             </w:pPr>
             <w:r>
               <w:rPr>
+                <w:noProof/>
                 <w:sz w:val="20"/>
                 <w:szCs w:val="20"/>
                 <w:lang w:val="en-US"/>
@@ -3278,6 +3414,7 @@
             </w:pPr>
             <w:r>
               <w:rPr>
+                <w:noProof/>
                 <w:sz w:val="20"/>
                 <w:szCs w:val="20"/>
                 <w:lang w:val="en-US"/>
@@ -3321,6 +3458,7 @@
             </w:r>
             <w:r>
               <w:rPr>
+                <w:noProof/>
                 <w:sz w:val="20"/>
                 <w:szCs w:val="20"/>
                 <w:lang w:val="en-US"/>
@@ -3363,6 +3501,7 @@
             </w:r>
             <w:r>
               <w:rPr>
+                <w:noProof/>
                 <w:sz w:val="20"/>
                 <w:szCs w:val="20"/>
                 <w:lang w:val="en-US"/>
@@ -3430,7 +3569,6 @@
                 <w:szCs w:val="20"/>
                 <w:lang w:val="en-US"/>
               </w:rPr>
-              <w:lastRenderedPageBreak/>
               <w:t>9</w:t>
             </w:r>
           </w:p>
@@ -3492,25 +3630,7 @@
                 <w:szCs w:val="20"/>
                 <w:lang w:val="en-US"/>
               </w:rPr>
-              <w:t xml:space="preserve">Here is the data that you </w:t>
-            </w:r>
-            <w:proofErr w:type="gramStart"/>
-            <w:r>
-              <w:rPr>
-                <w:sz w:val="20"/>
-                <w:szCs w:val="20"/>
-                <w:lang w:val="en-US"/>
-              </w:rPr>
-              <w:t>provided :</w:t>
-            </w:r>
-            <w:proofErr w:type="gramEnd"/>
-            <w:r>
-              <w:rPr>
-                <w:sz w:val="20"/>
-                <w:szCs w:val="20"/>
-                <w:lang w:val="en-US"/>
-              </w:rPr>
-              <w:t xml:space="preserve">  </w:t>
+              <w:t xml:space="preserve">Here is the data that you provided :  </w:t>
             </w:r>
           </w:p>
           <w:p>
@@ -3857,6 +3977,7 @@
             </w:pPr>
             <w:r>
               <w:rPr>
+                <w:noProof/>
                 <w:sz w:val="20"/>
                 <w:szCs w:val="20"/>
                 <w:lang w:val="en-US"/>
@@ -3900,6 +4021,7 @@
             </w:r>
             <w:r>
               <w:rPr>
+                <w:noProof/>
                 <w:sz w:val="20"/>
                 <w:szCs w:val="20"/>
                 <w:lang w:val="en-US"/>
@@ -3993,7 +4115,6 @@
           <w:lang w:val="en-US"/>
         </w:rPr>
       </w:pPr>
-      <w:proofErr w:type="spellStart"/>
       <w:r>
         <w:rPr>
           <w:b/>
@@ -4004,19 +4125,7 @@
           <w:lang w:val="en-US"/>
         </w:rPr>
         <w:lastRenderedPageBreak/>
-        <w:t>Tehtävä</w:t>
-      </w:r>
-      <w:proofErr w:type="spellEnd"/>
-      <w:r>
-        <w:rPr>
-          <w:b/>
-          <w:bCs/>
-          <w:color w:val="000000" w:themeColor="text1"/>
-          <w:sz w:val="20"/>
-          <w:szCs w:val="20"/>
-          <w:lang w:val="en-US"/>
-        </w:rPr>
-        <w:t xml:space="preserve"> </w:t>
+        <w:t xml:space="preserve">Task </w:t>
       </w:r>
       <w:r>
         <w:rPr>
@@ -4071,6 +4180,7 @@
       </w:pPr>
       <w:r>
         <w:rPr>
+          <w:noProof/>
           <w:sz w:val="23"/>
           <w:szCs w:val="23"/>
         </w:rPr>
@@ -4201,6 +4311,7 @@
       </w:pPr>
       <w:r>
         <w:rPr>
+          <w:noProof/>
           <w:sz w:val="23"/>
           <w:szCs w:val="23"/>
           <w:lang w:val="en-GB"/>
@@ -4309,6 +4420,7 @@
       </w:pPr>
       <w:r>
         <w:rPr>
+          <w:noProof/>
           <w:sz w:val="21"/>
           <w:szCs w:val="21"/>
         </w:rPr>
@@ -4431,6 +4543,7 @@
       </w:pPr>
       <w:r>
         <w:rPr>
+          <w:noProof/>
           <w:sz w:val="21"/>
           <w:szCs w:val="21"/>
         </w:rPr>
@@ -4537,6 +4650,7 @@
       </w:pPr>
       <w:r>
         <w:rPr>
+          <w:noProof/>
           <w:sz w:val="23"/>
           <w:szCs w:val="23"/>
         </w:rPr>
@@ -4644,6 +4758,7 @@
       </w:pPr>
       <w:r>
         <w:rPr>
+          <w:noProof/>
           <w:sz w:val="23"/>
           <w:szCs w:val="23"/>
         </w:rPr>
@@ -4748,6 +4863,7 @@
       </w:pPr>
       <w:r>
         <w:rPr>
+          <w:noProof/>
           <w:sz w:val="23"/>
           <w:szCs w:val="23"/>
         </w:rPr>
@@ -5669,18 +5785,18 @@
 </file>
 
 <file path=customXml/item1.xml><?xml version="1.0" encoding="utf-8"?>
+<p:properties xmlns:p="http://schemas.microsoft.com/office/2006/metadata/properties" xmlns:xsi="http://www.w3.org/2001/XMLSchema-instance" xmlns:pc="http://schemas.microsoft.com/office/infopath/2007/PartnerControls">
+  <documentManagement/>
+</p:properties>
+</file>
+
+<file path=customXml/item2.xml><?xml version="1.0" encoding="utf-8"?>
 <?mso-contentType ?>
 <FormTemplates xmlns="http://schemas.microsoft.com/sharepoint/v3/contenttype/forms">
   <Display>DocumentLibraryForm</Display>
   <Edit>DocumentLibraryForm</Edit>
   <New>DocumentLibraryForm</New>
 </FormTemplates>
-</file>
-
-<file path=customXml/item2.xml><?xml version="1.0" encoding="utf-8"?>
-<p:properties xmlns:p="http://schemas.microsoft.com/office/2006/metadata/properties" xmlns:xsi="http://www.w3.org/2001/XMLSchema-instance" xmlns:pc="http://schemas.microsoft.com/office/infopath/2007/PartnerControls">
-  <documentManagement/>
-</p:properties>
 </file>
 
 <file path=customXml/item3.xml><?xml version="1.0" encoding="utf-8"?>
@@ -5862,18 +5978,18 @@
 </file>
 
 <file path=customXml/itemProps1.xml><?xml version="1.0" encoding="utf-8"?>
-<ds:datastoreItem xmlns:ds="http://schemas.openxmlformats.org/officeDocument/2006/customXml" ds:itemID="{A39E7756-829F-44CC-B035-6BD1903F7388}">
+<ds:datastoreItem xmlns:ds="http://schemas.openxmlformats.org/officeDocument/2006/customXml" ds:itemID="{7D6FBCB1-CFE5-4C1E-B1DA-CE733B57B397}">
   <ds:schemaRefs>
-    <ds:schemaRef ds:uri="http://schemas.microsoft.com/sharepoint/v3/contenttype/forms"/>
+    <ds:schemaRef ds:uri="http://schemas.microsoft.com/office/2006/metadata/properties"/>
+    <ds:schemaRef ds:uri="http://schemas.microsoft.com/office/infopath/2007/PartnerControls"/>
   </ds:schemaRefs>
 </ds:datastoreItem>
 </file>
 
 <file path=customXml/itemProps2.xml><?xml version="1.0" encoding="utf-8"?>
-<ds:datastoreItem xmlns:ds="http://schemas.openxmlformats.org/officeDocument/2006/customXml" ds:itemID="{7D6FBCB1-CFE5-4C1E-B1DA-CE733B57B397}">
+<ds:datastoreItem xmlns:ds="http://schemas.openxmlformats.org/officeDocument/2006/customXml" ds:itemID="{A39E7756-829F-44CC-B035-6BD1903F7388}">
   <ds:schemaRefs>
-    <ds:schemaRef ds:uri="http://schemas.microsoft.com/office/2006/metadata/properties"/>
-    <ds:schemaRef ds:uri="http://schemas.microsoft.com/office/infopath/2007/PartnerControls"/>
+    <ds:schemaRef ds:uri="http://schemas.microsoft.com/sharepoint/v3/contenttype/forms"/>
   </ds:schemaRefs>
 </ds:datastoreItem>
 </file>

</xml_diff>